<commit_message>
updated wireframe, added .gitignore to ignore .DS_Store files, added ER Diag, added web app resources
</commit_message>
<xml_diff>
--- a/artefacts/documents/SolutionDocument.docx
+++ b/artefacts/documents/SolutionDocument.docx
@@ -593,7 +593,24 @@
     <w:p/>
     <w:p>
       <w:r>
-        <w:t xml:space="preserve">Build  </w:t>
+        <w:t xml:space="preserve">Build </w:t>
+      </w:r>
+      <w:r>
+        <w:t xml:space="preserve">a </w:t>
+      </w:r>
+      <w:r>
+        <w:t xml:space="preserve">web application </w:t>
+      </w:r>
+      <w:r>
+        <w:t>using Angular/ReactJS/</w:t>
+      </w:r>
+      <w:proofErr w:type="spellStart"/>
+      <w:r>
+        <w:t>VueJS</w:t>
+      </w:r>
+      <w:proofErr w:type="spellEnd"/>
+      <w:r>
+        <w:t xml:space="preserve"> for the </w:t>
       </w:r>
       <w:proofErr w:type="spellStart"/>
       <w:r>
@@ -601,60 +618,27 @@
       </w:r>
       <w:proofErr w:type="spellEnd"/>
       <w:r>
-        <w:t xml:space="preserve"> Bank web application that has following features:</w:t>
-      </w:r>
-    </w:p>
-    <w:p>
-      <w:pPr>
-        <w:pStyle w:val="ListParagraph"/>
-        <w:numPr>
-          <w:ilvl w:val="0"/>
-          <w:numId w:val="3"/>
-        </w:numPr>
-      </w:pPr>
-      <w:r>
-        <w:t xml:space="preserve">Login, Signup, Update Profile, </w:t>
+        <w:t xml:space="preserve"> bank customers so that they can manage their account information </w:t>
       </w:r>
       <w:proofErr w:type="spellStart"/>
       <w:r>
-        <w:t>Signout</w:t>
+        <w:t>i.e</w:t>
       </w:r>
       <w:proofErr w:type="spellEnd"/>
-    </w:p>
-    <w:p>
-      <w:pPr>
-        <w:pStyle w:val="ListParagraph"/>
-        <w:numPr>
-          <w:ilvl w:val="0"/>
-          <w:numId w:val="3"/>
-        </w:numPr>
-      </w:pPr>
       <w:r>
-        <w:t>Create, view, update, delete account</w:t>
+        <w:t>, customer name, account id, balance and transaction information.</w:t>
       </w:r>
     </w:p>
+    <w:p/>
     <w:p>
-      <w:pPr>
-        <w:pStyle w:val="ListParagraph"/>
-        <w:numPr>
-          <w:ilvl w:val="0"/>
-          <w:numId w:val="3"/>
-        </w:numPr>
-      </w:pPr>
       <w:r>
-        <w:t>Create, view, update, delete balance</w:t>
+        <w:t>UI must look exactly same as mentioned in the below wireframe and all the necessary APIs must be implemented as  per the given swagger file.</w:t>
       </w:r>
     </w:p>
+    <w:p/>
     <w:p>
-      <w:pPr>
-        <w:pStyle w:val="ListParagraph"/>
-        <w:numPr>
-          <w:ilvl w:val="0"/>
-          <w:numId w:val="3"/>
-        </w:numPr>
-      </w:pPr>
       <w:r>
-        <w:t>Create, view, update, delete transactions</w:t>
+        <w:t>[Link to swagger]</w:t>
       </w:r>
     </w:p>
     <w:p>
@@ -666,6 +650,12 @@
         <w:t>Tech stack</w:t>
       </w:r>
       <w:bookmarkEnd w:id="1"/>
+    </w:p>
+    <w:p/>
+    <w:p>
+      <w:r>
+        <w:t>Below are the tech stack that we will be using in order to build our application</w:t>
+      </w:r>
     </w:p>
     <w:p/>
     <w:tbl>
@@ -768,6 +758,14 @@
               <w:t>ReactJs</w:t>
             </w:r>
             <w:proofErr w:type="spellEnd"/>
+            <w:r>
+              <w:t>/</w:t>
+            </w:r>
+            <w:proofErr w:type="spellStart"/>
+            <w:r>
+              <w:t>VueJs</w:t>
+            </w:r>
+            <w:proofErr w:type="spellEnd"/>
           </w:p>
         </w:tc>
         <w:tc>
@@ -796,11 +794,19 @@
             <w:r>
               <w:t xml:space="preserve">Java </w:t>
             </w:r>
+            <w:r>
+              <w:t>17</w:t>
+            </w:r>
+          </w:p>
+          <w:p>
             <w:proofErr w:type="spellStart"/>
             <w:r>
               <w:t>Springboot</w:t>
             </w:r>
             <w:proofErr w:type="spellEnd"/>
+            <w:r>
+              <w:t xml:space="preserve"> -</w:t>
+            </w:r>
           </w:p>
         </w:tc>
         <w:tc>
@@ -1005,7 +1011,7 @@
           </w:tcPr>
           <w:p>
             <w:r>
-              <w:t xml:space="preserve">ELK </w:t>
+              <w:t>SLF4J/Lombok</w:t>
             </w:r>
           </w:p>
         </w:tc>
@@ -1060,9 +1066,6 @@
             <w:tcW w:w="3003" w:type="dxa"/>
           </w:tcPr>
           <w:p>
-            <w:r>
-              <w:t xml:space="preserve">MySQL, </w:t>
-            </w:r>
             <w:proofErr w:type="spellStart"/>
             <w:r>
               <w:t>MongoDb</w:t>
@@ -1112,6 +1115,7 @@
           </w:tcPr>
           <w:p>
             <w:r>
+              <w:lastRenderedPageBreak/>
               <w:t>Containerisation</w:t>
             </w:r>
           </w:p>
@@ -1124,6 +1128,14 @@
             <w:r>
               <w:t>Docker</w:t>
             </w:r>
+            <w:r>
+              <w:t xml:space="preserve">, </w:t>
+            </w:r>
+            <w:proofErr w:type="spellStart"/>
+            <w:r>
+              <w:t>DockerCompose</w:t>
+            </w:r>
+            <w:proofErr w:type="spellEnd"/>
           </w:p>
         </w:tc>
         <w:tc>
@@ -1211,7 +1223,6 @@
       </w:pPr>
       <w:bookmarkStart w:id="2" w:name="_Toc97835773"/>
       <w:r>
-        <w:lastRenderedPageBreak/>
         <w:t>Architecture Diagram</w:t>
       </w:r>
       <w:bookmarkEnd w:id="2"/>
@@ -1223,10 +1234,10 @@
           <w:noProof/>
         </w:rPr>
         <w:drawing>
-          <wp:inline distT="0" distB="0" distL="0" distR="0" wp14:anchorId="3B0A5E70" wp14:editId="29AACBA9">
-            <wp:extent cx="5727700" cy="2596515"/>
+          <wp:inline distT="0" distB="0" distL="0" distR="0" wp14:anchorId="7D613F7B" wp14:editId="6FC30488">
+            <wp:extent cx="5727700" cy="2326005"/>
             <wp:effectExtent l="0" t="0" r="0" b="0"/>
-            <wp:docPr id="1" name="Picture 1" descr="Diagram&#10;&#10;Description automatically generated"/>
+            <wp:docPr id="611408281" name="Picture 1"/>
             <wp:cNvGraphicFramePr>
               <a:graphicFrameLocks xmlns:a="http://schemas.openxmlformats.org/drawingml/2006/main" noChangeAspect="1"/>
             </wp:cNvGraphicFramePr>
@@ -1234,11 +1245,11 @@
               <a:graphicData uri="http://schemas.openxmlformats.org/drawingml/2006/picture">
                 <pic:pic xmlns:pic="http://schemas.openxmlformats.org/drawingml/2006/picture">
                   <pic:nvPicPr>
-                    <pic:cNvPr id="1" name="Picture 1" descr="Diagram&#10;&#10;Description automatically generated"/>
+                    <pic:cNvPr id="611408281" name="Picture 611408281"/>
                     <pic:cNvPicPr/>
                   </pic:nvPicPr>
                   <pic:blipFill>
-                    <a:blip r:embed="rId8" cstate="print">
+                    <a:blip r:embed="rId8">
                       <a:extLst>
                         <a:ext uri="{28A0092B-C50C-407E-A947-70E740481C1C}">
                           <a14:useLocalDpi xmlns:a14="http://schemas.microsoft.com/office/drawing/2010/main" val="0"/>
@@ -1252,7 +1263,7 @@
                   <pic:spPr>
                     <a:xfrm>
                       <a:off x="0" y="0"/>
-                      <a:ext cx="5727700" cy="2596515"/>
+                      <a:ext cx="5727700" cy="2326005"/>
                     </a:xfrm>
                     <a:prstGeom prst="rect">
                       <a:avLst/>
@@ -1355,7 +1366,7 @@
           </w:tcPr>
           <w:p>
             <w:r>
-              <w:t>authentication-authorization-service</w:t>
+              <w:t>user-service</w:t>
             </w:r>
           </w:p>
         </w:tc>
@@ -1365,7 +1376,7 @@
           </w:tcPr>
           <w:p>
             <w:r>
-              <w:t>3000</w:t>
+              <w:t>3005</w:t>
             </w:r>
           </w:p>
         </w:tc>
@@ -1375,7 +1386,7 @@
           </w:tcPr>
           <w:p>
             <w:r>
-              <w:t>authentication-authorization-service</w:t>
+              <w:t>user-service</w:t>
             </w:r>
           </w:p>
         </w:tc>
@@ -1385,7 +1396,7 @@
           </w:tcPr>
           <w:p>
             <w:r>
-              <w:t>Service for authentication and authorisation</w:t>
+              <w:t>Service for user management</w:t>
             </w:r>
           </w:p>
         </w:tc>
@@ -1397,7 +1408,7 @@
           </w:tcPr>
           <w:p>
             <w:r>
-              <w:t>user-service</w:t>
+              <w:t>account-service</w:t>
             </w:r>
           </w:p>
         </w:tc>
@@ -1407,7 +1418,7 @@
           </w:tcPr>
           <w:p>
             <w:r>
-              <w:t>3005</w:t>
+              <w:t>3010</w:t>
             </w:r>
           </w:p>
         </w:tc>
@@ -1417,7 +1428,7 @@
           </w:tcPr>
           <w:p>
             <w:r>
-              <w:t>user-service</w:t>
+              <w:t>account-service</w:t>
             </w:r>
           </w:p>
         </w:tc>
@@ -1427,7 +1438,13 @@
           </w:tcPr>
           <w:p>
             <w:r>
-              <w:t>Service for user management</w:t>
+              <w:t xml:space="preserve">Service for managing </w:t>
+            </w:r>
+            <w:r>
+              <w:t>accounts</w:t>
+            </w:r>
+            <w:r>
+              <w:t xml:space="preserve"> </w:t>
             </w:r>
           </w:p>
         </w:tc>
@@ -1439,7 +1456,7 @@
           </w:tcPr>
           <w:p>
             <w:r>
-              <w:t>account-service</w:t>
+              <w:t>balance-service</w:t>
             </w:r>
           </w:p>
         </w:tc>
@@ -1449,7 +1466,7 @@
           </w:tcPr>
           <w:p>
             <w:r>
-              <w:t>3010</w:t>
+              <w:t>3015</w:t>
             </w:r>
           </w:p>
         </w:tc>
@@ -1459,7 +1476,7 @@
           </w:tcPr>
           <w:p>
             <w:r>
-              <w:t>account-service</w:t>
+              <w:t>balance-service</w:t>
             </w:r>
           </w:p>
         </w:tc>
@@ -1472,7 +1489,7 @@
               <w:t xml:space="preserve">Service for managing </w:t>
             </w:r>
             <w:r>
-              <w:t>accounts</w:t>
+              <w:t>balances</w:t>
             </w:r>
             <w:r>
               <w:t xml:space="preserve"> </w:t>
@@ -1487,7 +1504,7 @@
           </w:tcPr>
           <w:p>
             <w:r>
-              <w:t>balance-service</w:t>
+              <w:t>transaction-service</w:t>
             </w:r>
           </w:p>
         </w:tc>
@@ -1497,7 +1514,7 @@
           </w:tcPr>
           <w:p>
             <w:r>
-              <w:t>3015</w:t>
+              <w:t>3020</w:t>
             </w:r>
           </w:p>
         </w:tc>
@@ -1507,7 +1524,7 @@
           </w:tcPr>
           <w:p>
             <w:r>
-              <w:t>balance-service</w:t>
+              <w:t>transaction-service</w:t>
             </w:r>
           </w:p>
         </w:tc>
@@ -1520,10 +1537,7 @@
               <w:t xml:space="preserve">Service for managing </w:t>
             </w:r>
             <w:r>
-              <w:t>balances</w:t>
-            </w:r>
-            <w:r>
-              <w:t xml:space="preserve"> </w:t>
+              <w:t>transactions</w:t>
             </w:r>
           </w:p>
         </w:tc>
@@ -1535,7 +1549,7 @@
           </w:tcPr>
           <w:p>
             <w:r>
-              <w:t>transaction-service</w:t>
+              <w:t>eureka-service</w:t>
             </w:r>
           </w:p>
         </w:tc>
@@ -1545,7 +1559,7 @@
           </w:tcPr>
           <w:p>
             <w:r>
-              <w:t>3020</w:t>
+              <w:t>8761</w:t>
             </w:r>
           </w:p>
         </w:tc>
@@ -1555,7 +1569,7 @@
           </w:tcPr>
           <w:p>
             <w:r>
-              <w:t>transaction-service</w:t>
+              <w:t>eureka-service</w:t>
             </w:r>
           </w:p>
         </w:tc>
@@ -1565,10 +1579,7 @@
           </w:tcPr>
           <w:p>
             <w:r>
-              <w:t xml:space="preserve">Service for managing </w:t>
-            </w:r>
-            <w:r>
-              <w:t>transactions</w:t>
+              <w:t>Eureka service for service discovery</w:t>
             </w:r>
           </w:p>
         </w:tc>
@@ -1580,7 +1591,7 @@
           </w:tcPr>
           <w:p>
             <w:r>
-              <w:t>eureka-service</w:t>
+              <w:t>gateway-service</w:t>
             </w:r>
           </w:p>
         </w:tc>
@@ -1590,7 +1601,7 @@
           </w:tcPr>
           <w:p>
             <w:r>
-              <w:t>8761</w:t>
+              <w:t>8000</w:t>
             </w:r>
           </w:p>
         </w:tc>
@@ -1600,7 +1611,7 @@
           </w:tcPr>
           <w:p>
             <w:r>
-              <w:t>eureka-service</w:t>
+              <w:t>gateway-service</w:t>
             </w:r>
           </w:p>
         </w:tc>
@@ -1610,7 +1621,7 @@
           </w:tcPr>
           <w:p>
             <w:r>
-              <w:t>Eureka service for service discovery</w:t>
+              <w:t>Service for cloud gateway</w:t>
             </w:r>
           </w:p>
         </w:tc>
@@ -1621,8 +1632,13 @@
             <w:tcW w:w="2486" w:type="dxa"/>
           </w:tcPr>
           <w:p>
-            <w:r>
-              <w:t>gateway-service</w:t>
+            <w:proofErr w:type="spellStart"/>
+            <w:r>
+              <w:t>maveric</w:t>
+            </w:r>
+            <w:proofErr w:type="spellEnd"/>
+            <w:r>
+              <w:t>-bank-webapp</w:t>
             </w:r>
           </w:p>
         </w:tc>
@@ -1632,7 +1648,7 @@
           </w:tcPr>
           <w:p>
             <w:r>
-              <w:t>8000</w:t>
+              <w:t>8080</w:t>
             </w:r>
           </w:p>
         </w:tc>
@@ -1641,8 +1657,13 @@
             <w:tcW w:w="1879" w:type="dxa"/>
           </w:tcPr>
           <w:p>
-            <w:r>
-              <w:t>gateway-service</w:t>
+            <w:proofErr w:type="spellStart"/>
+            <w:r>
+              <w:t>maveric</w:t>
+            </w:r>
+            <w:proofErr w:type="spellEnd"/>
+            <w:r>
+              <w:t>- bank-webapp</w:t>
             </w:r>
           </w:p>
         </w:tc>
@@ -1652,59 +1673,26 @@
           </w:tcPr>
           <w:p>
             <w:r>
-              <w:t>Service for cloud gateway</w:t>
-            </w:r>
-          </w:p>
-        </w:tc>
-      </w:tr>
-      <w:tr>
-        <w:tc>
-          <w:tcPr>
-            <w:tcW w:w="2486" w:type="dxa"/>
-          </w:tcPr>
-          <w:p>
+              <w:t>Angular/</w:t>
+            </w:r>
             <w:proofErr w:type="spellStart"/>
             <w:r>
-              <w:t>maveric</w:t>
+              <w:t>React</w:t>
+            </w:r>
+            <w:r>
+              <w:t>Js</w:t>
             </w:r>
             <w:proofErr w:type="spellEnd"/>
             <w:r>
-              <w:t>-bank-webapp</w:t>
-            </w:r>
-          </w:p>
-        </w:tc>
-        <w:tc>
-          <w:tcPr>
-            <w:tcW w:w="2189" w:type="dxa"/>
-          </w:tcPr>
-          <w:p>
-            <w:r>
-              <w:t>8080</w:t>
-            </w:r>
-          </w:p>
-        </w:tc>
-        <w:tc>
-          <w:tcPr>
-            <w:tcW w:w="1879" w:type="dxa"/>
-          </w:tcPr>
-          <w:p>
+              <w:t>/</w:t>
+            </w:r>
             <w:proofErr w:type="spellStart"/>
             <w:r>
-              <w:t>maveric</w:t>
+              <w:t>VueJs</w:t>
             </w:r>
             <w:proofErr w:type="spellEnd"/>
             <w:r>
-              <w:t>- bank-webapp</w:t>
-            </w:r>
-          </w:p>
-        </w:tc>
-        <w:tc>
-          <w:tcPr>
-            <w:tcW w:w="2456" w:type="dxa"/>
-          </w:tcPr>
-          <w:p>
-            <w:r>
-              <w:t>Angular/React web application</w:t>
+              <w:t xml:space="preserve"> web application</w:t>
             </w:r>
           </w:p>
         </w:tc>
@@ -1717,7 +1705,6 @@
       </w:pPr>
       <w:bookmarkStart w:id="4" w:name="_Toc97835775"/>
       <w:r>
-        <w:lastRenderedPageBreak/>
         <w:t>Data model/ER diagram</w:t>
       </w:r>
       <w:bookmarkEnd w:id="4"/>
@@ -1910,56 +1897,6 @@
     </w:tbl>
     <w:p/>
     <w:p/>
-    <w:p>
-      <w:r>
-        <w:rPr>
-          <w:noProof/>
-        </w:rPr>
-        <w:lastRenderedPageBreak/>
-        <w:drawing>
-          <wp:inline distT="0" distB="0" distL="0" distR="0" wp14:anchorId="493AAE4E" wp14:editId="797A3903">
-            <wp:extent cx="5727700" cy="3437890"/>
-            <wp:effectExtent l="0" t="0" r="0" b="3810"/>
-            <wp:docPr id="8" name="Picture 8" descr="Graphical user interface&#10;&#10;Description automatically generated with low confidence"/>
-            <wp:cNvGraphicFramePr>
-              <a:graphicFrameLocks xmlns:a="http://schemas.openxmlformats.org/drawingml/2006/main" noChangeAspect="1"/>
-            </wp:cNvGraphicFramePr>
-            <a:graphic xmlns:a="http://schemas.openxmlformats.org/drawingml/2006/main">
-              <a:graphicData uri="http://schemas.openxmlformats.org/drawingml/2006/picture">
-                <pic:pic xmlns:pic="http://schemas.openxmlformats.org/drawingml/2006/picture">
-                  <pic:nvPicPr>
-                    <pic:cNvPr id="8" name="Picture 8" descr="Graphical user interface&#10;&#10;Description automatically generated with low confidence"/>
-                    <pic:cNvPicPr/>
-                  </pic:nvPicPr>
-                  <pic:blipFill>
-                    <a:blip r:embed="rId10" cstate="print">
-                      <a:extLst>
-                        <a:ext uri="{28A0092B-C50C-407E-A947-70E740481C1C}">
-                          <a14:useLocalDpi xmlns:a14="http://schemas.microsoft.com/office/drawing/2010/main" val="0"/>
-                        </a:ext>
-                      </a:extLst>
-                    </a:blip>
-                    <a:stretch>
-                      <a:fillRect/>
-                    </a:stretch>
-                  </pic:blipFill>
-                  <pic:spPr>
-                    <a:xfrm>
-                      <a:off x="0" y="0"/>
-                      <a:ext cx="5727700" cy="3437890"/>
-                    </a:xfrm>
-                    <a:prstGeom prst="rect">
-                      <a:avLst/>
-                    </a:prstGeom>
-                  </pic:spPr>
-                </pic:pic>
-              </a:graphicData>
-            </a:graphic>
-          </wp:inline>
-        </w:drawing>
-      </w:r>
-    </w:p>
-    <w:p/>
     <w:p/>
     <w:p/>
     <w:p>
@@ -1968,58 +1905,7 @@
           <w:noProof/>
         </w:rPr>
         <w:drawing>
-          <wp:inline distT="0" distB="0" distL="0" distR="0" wp14:anchorId="238617E4" wp14:editId="06651A18">
-            <wp:extent cx="5727700" cy="3061335"/>
-            <wp:effectExtent l="0" t="0" r="0" b="0"/>
-            <wp:docPr id="19" name="Picture 19" descr="Graphical user interface, table&#10;&#10;Description automatically generated"/>
-            <wp:cNvGraphicFramePr>
-              <a:graphicFrameLocks xmlns:a="http://schemas.openxmlformats.org/drawingml/2006/main" noChangeAspect="1"/>
-            </wp:cNvGraphicFramePr>
-            <a:graphic xmlns:a="http://schemas.openxmlformats.org/drawingml/2006/main">
-              <a:graphicData uri="http://schemas.openxmlformats.org/drawingml/2006/picture">
-                <pic:pic xmlns:pic="http://schemas.openxmlformats.org/drawingml/2006/picture">
-                  <pic:nvPicPr>
-                    <pic:cNvPr id="19" name="Picture 19" descr="Graphical user interface, table&#10;&#10;Description automatically generated"/>
-                    <pic:cNvPicPr/>
-                  </pic:nvPicPr>
-                  <pic:blipFill>
-                    <a:blip r:embed="rId11" cstate="print">
-                      <a:extLst>
-                        <a:ext uri="{28A0092B-C50C-407E-A947-70E740481C1C}">
-                          <a14:useLocalDpi xmlns:a14="http://schemas.microsoft.com/office/drawing/2010/main" val="0"/>
-                        </a:ext>
-                      </a:extLst>
-                    </a:blip>
-                    <a:stretch>
-                      <a:fillRect/>
-                    </a:stretch>
-                  </pic:blipFill>
-                  <pic:spPr>
-                    <a:xfrm>
-                      <a:off x="0" y="0"/>
-                      <a:ext cx="5727700" cy="3061335"/>
-                    </a:xfrm>
-                    <a:prstGeom prst="rect">
-                      <a:avLst/>
-                    </a:prstGeom>
-                  </pic:spPr>
-                </pic:pic>
-              </a:graphicData>
-            </a:graphic>
-          </wp:inline>
-        </w:drawing>
-      </w:r>
-    </w:p>
-    <w:p/>
-    <w:p/>
-    <w:p>
-      <w:r>
-        <w:rPr>
-          <w:noProof/>
-        </w:rPr>
-        <w:lastRenderedPageBreak/>
-        <w:drawing>
-          <wp:inline distT="0" distB="0" distL="0" distR="0" wp14:anchorId="6FD09986" wp14:editId="3094ADC3">
+          <wp:inline distT="0" distB="0" distL="0" distR="0" wp14:anchorId="6FD09986" wp14:editId="4B67F1D2">
             <wp:extent cx="5727700" cy="3157220"/>
             <wp:effectExtent l="0" t="0" r="0" b="5080"/>
             <wp:docPr id="20" name="Picture 20" descr="Table&#10;&#10;Description automatically generated"/>
@@ -2034,7 +1920,7 @@
                     <pic:cNvPicPr/>
                   </pic:nvPicPr>
                   <pic:blipFill>
-                    <a:blip r:embed="rId12" cstate="print">
+                    <a:blip r:embed="rId10" cstate="print">
                       <a:extLst>
                         <a:ext uri="{28A0092B-C50C-407E-A947-70E740481C1C}">
                           <a14:useLocalDpi xmlns:a14="http://schemas.microsoft.com/office/drawing/2010/main" val="0"/>
@@ -2061,71 +1947,8 @@
         </w:drawing>
       </w:r>
     </w:p>
-    <w:p/>
-    <w:p/>
     <w:p>
-      <w:pPr>
-        <w:pStyle w:val="Heading1"/>
-      </w:pPr>
       <w:bookmarkStart w:id="6" w:name="_Toc97835777"/>
-    </w:p>
-    <w:p>
-      <w:r>
-        <w:t>User Journey:</w:t>
-      </w:r>
-    </w:p>
-    <w:p/>
-    <w:p/>
-    <w:p>
-      <w:pPr>
-        <w:pStyle w:val="Heading1"/>
-      </w:pPr>
-      <w:r>
-        <w:rPr>
-          <w:noProof/>
-        </w:rPr>
-        <w:drawing>
-          <wp:inline distT="0" distB="0" distL="0" distR="0" wp14:anchorId="72A4850C" wp14:editId="7EED79DB">
-            <wp:extent cx="5727700" cy="1313815"/>
-            <wp:effectExtent l="0" t="0" r="0" b="0"/>
-            <wp:docPr id="7" name="Picture 7" descr="A picture containing text, indoor, bathroom, screenshot&#10;&#10;Description automatically generated"/>
-            <wp:cNvGraphicFramePr>
-              <a:graphicFrameLocks xmlns:a="http://schemas.openxmlformats.org/drawingml/2006/main" noChangeAspect="1"/>
-            </wp:cNvGraphicFramePr>
-            <a:graphic xmlns:a="http://schemas.openxmlformats.org/drawingml/2006/main">
-              <a:graphicData uri="http://schemas.openxmlformats.org/drawingml/2006/picture">
-                <pic:pic xmlns:pic="http://schemas.openxmlformats.org/drawingml/2006/picture">
-                  <pic:nvPicPr>
-                    <pic:cNvPr id="7" name="Picture 7" descr="A picture containing text, indoor, bathroom, screenshot&#10;&#10;Description automatically generated"/>
-                    <pic:cNvPicPr/>
-                  </pic:nvPicPr>
-                  <pic:blipFill>
-                    <a:blip r:embed="rId13">
-                      <a:extLst>
-                        <a:ext uri="{28A0092B-C50C-407E-A947-70E740481C1C}">
-                          <a14:useLocalDpi xmlns:a14="http://schemas.microsoft.com/office/drawing/2010/main" val="0"/>
-                        </a:ext>
-                      </a:extLst>
-                    </a:blip>
-                    <a:stretch>
-                      <a:fillRect/>
-                    </a:stretch>
-                  </pic:blipFill>
-                  <pic:spPr>
-                    <a:xfrm>
-                      <a:off x="0" y="0"/>
-                      <a:ext cx="5727700" cy="1313815"/>
-                    </a:xfrm>
-                    <a:prstGeom prst="rect">
-                      <a:avLst/>
-                    </a:prstGeom>
-                  </pic:spPr>
-                </pic:pic>
-              </a:graphicData>
-            </a:graphic>
-          </wp:inline>
-        </w:drawing>
-      </w:r>
     </w:p>
     <w:p>
       <w:pPr>
@@ -2138,9 +1961,6 @@
     </w:p>
     <w:p/>
     <w:p>
-      <w:pPr>
-        <w:ind w:left="720" w:firstLine="720"/>
-      </w:pPr>
       <w:r>
         <w:t>Refer the swagger file for API definition</w:t>
       </w:r>

</xml_diff>